<commit_message>
TASK 2 - Q1 TO Q5
ALL RESOLVE QUESTION ANS
</commit_message>
<xml_diff>
--- a/Question 3.docx
+++ b/Question 3.docx
@@ -4,54 +4,34 @@
   <w:body>
     <w:p>
       <w:pPr>
+        <w:pStyle w:val="Heading2"/>
         <w:shd w:val="clear" w:color="auto" w:fill="FFFFFF"/>
-        <w:spacing w:before="360" w:after="240" w:line="240" w:lineRule="auto"/>
-        <w:outlineLvl w:val="1"/>
+        <w:spacing w:before="360" w:beforeAutospacing="0" w:after="240" w:afterAutospacing="0"/>
         <w:rPr>
-          <w:rFonts w:ascii="Segoe UI" w:eastAsia="Times New Roman" w:hAnsi="Segoe UI" w:cs="Segoe UI"/>
-          <w:b/>
-          <w:bCs/>
+          <w:rFonts w:ascii="Segoe UI" w:hAnsi="Segoe UI" w:cs="Segoe UI"/>
           <w:color w:val="1F2328"/>
-          <w:sz w:val="24"/>
-          <w:szCs w:val="36"/>
-          <w:lang w:eastAsia="en-IN"/>
         </w:rPr>
       </w:pPr>
       <w:r>
         <w:rPr>
-          <w:rFonts w:ascii="Segoe UI" w:eastAsia="Times New Roman" w:hAnsi="Segoe UI" w:cs="Segoe UI"/>
-          <w:b/>
-          <w:bCs/>
+          <w:rFonts w:ascii="Segoe UI" w:hAnsi="Segoe UI" w:cs="Segoe UI"/>
           <w:color w:val="1F2328"/>
-          <w:sz w:val="24"/>
-          <w:szCs w:val="36"/>
-          <w:lang w:eastAsia="en-IN"/>
         </w:rPr>
-        <w:t xml:space="preserve">Question </w:t>
+        <w:t>Q4.</w:t>
       </w:r>
       <w:bookmarkStart w:id="0" w:name="_GoBack"/>
       <w:bookmarkEnd w:id="0"/>
       <w:r>
         <w:rPr>
-          <w:rFonts w:ascii="Segoe UI" w:eastAsia="Times New Roman" w:hAnsi="Segoe UI" w:cs="Segoe UI"/>
-          <w:b/>
-          <w:bCs/>
+          <w:rFonts w:ascii="Segoe UI" w:hAnsi="Segoe UI" w:cs="Segoe UI"/>
           <w:color w:val="1F2328"/>
-          <w:sz w:val="24"/>
-          <w:szCs w:val="36"/>
-          <w:lang w:eastAsia="en-IN"/>
         </w:rPr>
-        <w:t>3: Bus Count Index Retrieval</w:t>
+        <w:t>Calculate Toll Rate</w:t>
       </w:r>
     </w:p>
     <w:p/>
     <w:p>
       <w:r>
-        <w:t>pip install pandas</w:t>
-      </w:r>
-    </w:p>
-    <w:p>
-      <w:r>
         <w:t xml:space="preserve">import pandas as </w:t>
       </w:r>
       <w:proofErr w:type="spellStart"/>
@@ -72,7 +52,7 @@
       </w:r>
       <w:proofErr w:type="spellStart"/>
       <w:r>
-        <w:t>get_bus_indexes</w:t>
+        <w:t>calculate_toll_rate</w:t>
       </w:r>
       <w:proofErr w:type="spellEnd"/>
       <w:r>
@@ -80,25 +60,246 @@
       </w:r>
       <w:proofErr w:type="spellStart"/>
       <w:r>
+        <w:t>input_df</w:t>
+      </w:r>
+      <w:proofErr w:type="spellEnd"/>
+      <w:r>
+        <w:t>):</w:t>
+      </w:r>
+    </w:p>
+    <w:p>
+      <w:r>
+        <w:t xml:space="preserve">    # Check if the input </w:t>
+      </w:r>
+      <w:proofErr w:type="spellStart"/>
+      <w:r>
+        <w:t>DataFrame</w:t>
+      </w:r>
+      <w:proofErr w:type="spellEnd"/>
+      <w:r>
+        <w:t xml:space="preserve"> is empty</w:t>
+      </w:r>
+    </w:p>
+    <w:p>
+      <w:r>
+        <w:t xml:space="preserve">    if </w:t>
+      </w:r>
+      <w:proofErr w:type="spellStart"/>
+      <w:r>
+        <w:t>input_</w:t>
+      </w:r>
+      <w:proofErr w:type="gramStart"/>
+      <w:r>
+        <w:t>df.empty</w:t>
+      </w:r>
+      <w:proofErr w:type="spellEnd"/>
+      <w:proofErr w:type="gramEnd"/>
+      <w:r>
+        <w:t>:</w:t>
+      </w:r>
+    </w:p>
+    <w:p>
+      <w:r>
+        <w:t xml:space="preserve">        raise </w:t>
+      </w:r>
+      <w:proofErr w:type="spellStart"/>
+      <w:proofErr w:type="gramStart"/>
+      <w:r>
+        <w:t>ValueError</w:t>
+      </w:r>
+      <w:proofErr w:type="spellEnd"/>
+      <w:r>
+        <w:t>(</w:t>
+      </w:r>
+      <w:proofErr w:type="gramEnd"/>
+      <w:r>
+        <w:t xml:space="preserve">"Input </w:t>
+      </w:r>
+      <w:proofErr w:type="spellStart"/>
+      <w:r>
+        <w:t>DataFrame</w:t>
+      </w:r>
+      <w:proofErr w:type="spellEnd"/>
+      <w:r>
+        <w:t xml:space="preserve"> is empty")</w:t>
+      </w:r>
+    </w:p>
+    <w:p/>
+    <w:p>
+      <w:r>
+        <w:t xml:space="preserve">    # Define rate coefficients for each vehicle type</w:t>
+      </w:r>
+    </w:p>
+    <w:p>
+      <w:r>
+        <w:t xml:space="preserve">    </w:t>
+      </w:r>
+      <w:proofErr w:type="spellStart"/>
+      <w:r>
+        <w:t>rate_coefficients</w:t>
+      </w:r>
+      <w:proofErr w:type="spellEnd"/>
+      <w:r>
+        <w:t xml:space="preserve"> = {</w:t>
+      </w:r>
+    </w:p>
+    <w:p>
+      <w:r>
+        <w:t xml:space="preserve">        'moto': 0.8,</w:t>
+      </w:r>
+    </w:p>
+    <w:p>
+      <w:r>
+        <w:t xml:space="preserve">        'car': 1.2,</w:t>
+      </w:r>
+    </w:p>
+    <w:p>
+      <w:r>
+        <w:t xml:space="preserve">        '</w:t>
+      </w:r>
+      <w:proofErr w:type="spellStart"/>
+      <w:r>
+        <w:t>rv</w:t>
+      </w:r>
+      <w:proofErr w:type="spellEnd"/>
+      <w:r>
+        <w:t>': 1.5,</w:t>
+      </w:r>
+    </w:p>
+    <w:p>
+      <w:r>
+        <w:t xml:space="preserve">        'bus': 2.2,</w:t>
+      </w:r>
+    </w:p>
+    <w:p>
+      <w:r>
+        <w:t xml:space="preserve">        'truck': 3.6</w:t>
+      </w:r>
+    </w:p>
+    <w:p>
+      <w:r>
+        <w:t xml:space="preserve">    }</w:t>
+      </w:r>
+    </w:p>
+    <w:p/>
+    <w:p>
+      <w:r>
+        <w:t xml:space="preserve">    # Add columns for each vehicle type with calculated toll rates</w:t>
+      </w:r>
+    </w:p>
+    <w:p>
+      <w:r>
+        <w:t xml:space="preserve">    for </w:t>
+      </w:r>
+      <w:proofErr w:type="spellStart"/>
+      <w:r>
+        <w:t>vehicle_type</w:t>
+      </w:r>
+      <w:proofErr w:type="spellEnd"/>
+      <w:r>
+        <w:t xml:space="preserve">, </w:t>
+      </w:r>
+      <w:proofErr w:type="spellStart"/>
+      <w:r>
+        <w:t>rate_coefficient</w:t>
+      </w:r>
+      <w:proofErr w:type="spellEnd"/>
+      <w:r>
+        <w:t xml:space="preserve"> in </w:t>
+      </w:r>
+      <w:proofErr w:type="spellStart"/>
+      <w:r>
+        <w:t>rate_</w:t>
+      </w:r>
+      <w:proofErr w:type="gramStart"/>
+      <w:r>
+        <w:t>coefficients.items</w:t>
+      </w:r>
+      <w:proofErr w:type="spellEnd"/>
+      <w:proofErr w:type="gramEnd"/>
+      <w:r>
+        <w:t>():</w:t>
+      </w:r>
+    </w:p>
+    <w:p>
+      <w:r>
+        <w:t xml:space="preserve">        </w:t>
+      </w:r>
+      <w:proofErr w:type="spellStart"/>
+      <w:r>
+        <w:t>input_df</w:t>
+      </w:r>
+      <w:proofErr w:type="spellEnd"/>
+      <w:r>
+        <w:t>[</w:t>
+      </w:r>
+      <w:proofErr w:type="spellStart"/>
+      <w:r>
+        <w:t>vehicle_type</w:t>
+      </w:r>
+      <w:proofErr w:type="spellEnd"/>
+      <w:r>
+        <w:t xml:space="preserve">] = </w:t>
+      </w:r>
+      <w:proofErr w:type="spellStart"/>
+      <w:r>
+        <w:t>input_df</w:t>
+      </w:r>
+      <w:proofErr w:type="spellEnd"/>
+      <w:r>
+        <w:t xml:space="preserve">['distance'] * </w:t>
+      </w:r>
+      <w:proofErr w:type="spellStart"/>
+      <w:r>
+        <w:t>rate_coefficient</w:t>
+      </w:r>
+      <w:proofErr w:type="spellEnd"/>
+    </w:p>
+    <w:p/>
+    <w:p>
+      <w:r>
+        <w:t xml:space="preserve">    return </w:t>
+      </w:r>
+      <w:proofErr w:type="spellStart"/>
+      <w:r>
+        <w:t>input_df</w:t>
+      </w:r>
+      <w:proofErr w:type="spellEnd"/>
+    </w:p>
+    <w:p/>
+    <w:p>
+      <w:r>
+        <w:t># Example usage:</w:t>
+      </w:r>
+    </w:p>
+    <w:p>
+      <w:r>
+        <w:t xml:space="preserve"># Assuming </w:t>
+      </w:r>
+      <w:proofErr w:type="spellStart"/>
+      <w:r>
         <w:t>df</w:t>
       </w:r>
       <w:proofErr w:type="spellEnd"/>
       <w:r>
-        <w:t>):</w:t>
-      </w:r>
-    </w:p>
-    <w:p>
-      <w:r>
-        <w:t xml:space="preserve">    # Calculate the mean value of the 'bus' column</w:t>
-      </w:r>
-    </w:p>
-    <w:p>
-      <w:r>
-        <w:t xml:space="preserve">    </w:t>
-      </w:r>
-      <w:proofErr w:type="spellStart"/>
-      <w:r>
-        <w:t>bus_mean</w:t>
+        <w:t xml:space="preserve"> is the </w:t>
+      </w:r>
+      <w:proofErr w:type="spellStart"/>
+      <w:r>
+        <w:t>DataFrame</w:t>
+      </w:r>
+      <w:proofErr w:type="spellEnd"/>
+      <w:r>
+        <w:t xml:space="preserve"> created in Question 2</w:t>
+      </w:r>
+    </w:p>
+    <w:p>
+      <w:r>
+        <w:t xml:space="preserve"># </w:t>
+      </w:r>
+      <w:proofErr w:type="spellStart"/>
+      <w:r>
+        <w:t>df</w:t>
       </w:r>
       <w:proofErr w:type="spellEnd"/>
       <w:r>
@@ -106,302 +307,64 @@
       </w:r>
       <w:proofErr w:type="spellStart"/>
       <w:r>
+        <w:t>create_</w:t>
+      </w:r>
+      <w:proofErr w:type="gramStart"/>
+      <w:r>
+        <w:t>dataframe</w:t>
+      </w:r>
+      <w:proofErr w:type="spellEnd"/>
+      <w:r>
+        <w:t>(</w:t>
+      </w:r>
+      <w:proofErr w:type="gramEnd"/>
+      <w:r>
+        <w:t xml:space="preserve">)  # You need to replace this with the actual creation of the </w:t>
+      </w:r>
+      <w:proofErr w:type="spellStart"/>
+      <w:r>
+        <w:t>DataFrame</w:t>
+      </w:r>
+      <w:proofErr w:type="spellEnd"/>
+    </w:p>
+    <w:p/>
+    <w:p>
+      <w:proofErr w:type="spellStart"/>
+      <w:r>
+        <w:t>result_df</w:t>
+      </w:r>
+      <w:proofErr w:type="spellEnd"/>
+      <w:r>
+        <w:t xml:space="preserve"> = </w:t>
+      </w:r>
+      <w:proofErr w:type="spellStart"/>
+      <w:r>
+        <w:t>calculate_toll_rate</w:t>
+      </w:r>
+      <w:proofErr w:type="spellEnd"/>
+      <w:r>
+        <w:t>(</w:t>
+      </w:r>
+      <w:proofErr w:type="spellStart"/>
+      <w:r>
         <w:t>df</w:t>
       </w:r>
       <w:proofErr w:type="spellEnd"/>
       <w:r>
-        <w:t>['bus'</w:t>
-      </w:r>
-      <w:proofErr w:type="gramStart"/>
-      <w:r>
-        <w:t>].mean</w:t>
-      </w:r>
-      <w:proofErr w:type="gramEnd"/>
-      <w:r>
-        <w:t>()</w:t>
-      </w:r>
-    </w:p>
-    <w:p>
-      <w:r>
-        <w:t xml:space="preserve">    </w:t>
-      </w:r>
-    </w:p>
-    <w:p>
-      <w:r>
-        <w:t xml:space="preserve">    # Find indices where 'bus' values are greater than twice the mean</w:t>
-      </w:r>
-    </w:p>
-    <w:p>
-      <w:r>
-        <w:t xml:space="preserve">    </w:t>
-      </w:r>
-      <w:proofErr w:type="spellStart"/>
-      <w:r>
-        <w:t>bus_indexes</w:t>
-      </w:r>
-      <w:proofErr w:type="spellEnd"/>
-      <w:r>
-        <w:t xml:space="preserve"> = </w:t>
-      </w:r>
-      <w:proofErr w:type="spellStart"/>
-      <w:r>
-        <w:t>df</w:t>
-      </w:r>
-      <w:proofErr w:type="spellEnd"/>
-      <w:r>
-        <w:t>[</w:t>
-      </w:r>
-      <w:proofErr w:type="spellStart"/>
-      <w:r>
-        <w:t>df</w:t>
-      </w:r>
-      <w:proofErr w:type="spellEnd"/>
-      <w:r>
-        <w:t xml:space="preserve">['bus'] &gt; 2 * </w:t>
-      </w:r>
-      <w:proofErr w:type="spellStart"/>
-      <w:r>
-        <w:t>bus_mean</w:t>
-      </w:r>
-      <w:proofErr w:type="spellEnd"/>
-      <w:proofErr w:type="gramStart"/>
-      <w:r>
-        <w:t>].</w:t>
-      </w:r>
-      <w:proofErr w:type="spellStart"/>
-      <w:r>
-        <w:t>index</w:t>
-      </w:r>
-      <w:proofErr w:type="gramEnd"/>
-      <w:r>
-        <w:t>.tolist</w:t>
-      </w:r>
-      <w:proofErr w:type="spellEnd"/>
-      <w:r>
-        <w:t>()</w:t>
-      </w:r>
-    </w:p>
-    <w:p>
-      <w:r>
-        <w:t xml:space="preserve">    </w:t>
-      </w:r>
-    </w:p>
-    <w:p>
-      <w:r>
-        <w:t xml:space="preserve">    # Sort the indices in ascending order</w:t>
-      </w:r>
-    </w:p>
-    <w:p>
-      <w:r>
-        <w:t xml:space="preserve">    </w:t>
-      </w:r>
-      <w:proofErr w:type="spellStart"/>
-      <w:r>
-        <w:t>bus_</w:t>
-      </w:r>
-      <w:proofErr w:type="gramStart"/>
-      <w:r>
-        <w:t>indexes.sort</w:t>
-      </w:r>
-      <w:proofErr w:type="spellEnd"/>
-      <w:proofErr w:type="gramEnd"/>
-      <w:r>
-        <w:t>()</w:t>
-      </w:r>
-    </w:p>
-    <w:p/>
-    <w:p>
-      <w:r>
-        <w:t xml:space="preserve">    return </w:t>
-      </w:r>
-      <w:proofErr w:type="spellStart"/>
-      <w:r>
-        <w:t>bus_indexes</w:t>
-      </w:r>
-      <w:proofErr w:type="spellEnd"/>
-    </w:p>
-    <w:p/>
-    <w:p>
-      <w:r>
-        <w:t xml:space="preserve"># Assuming you have loaded the CSV file into a </w:t>
-      </w:r>
-      <w:proofErr w:type="spellStart"/>
-      <w:r>
-        <w:t>DataFrame</w:t>
-      </w:r>
-      <w:proofErr w:type="spellEnd"/>
-      <w:r>
-        <w:t xml:space="preserve"> named 'dataset'</w:t>
-      </w:r>
-    </w:p>
-    <w:p>
-      <w:r>
-        <w:t># For example:</w:t>
-      </w:r>
-    </w:p>
-    <w:p>
-      <w:r>
-        <w:t xml:space="preserve"># dataset = </w:t>
-      </w:r>
-      <w:proofErr w:type="spellStart"/>
-      <w:proofErr w:type="gramStart"/>
-      <w:r>
-        <w:t>pd.read</w:t>
-      </w:r>
-      <w:proofErr w:type="gramEnd"/>
-      <w:r>
-        <w:t>_csv</w:t>
-      </w:r>
-      <w:proofErr w:type="spellEnd"/>
-      <w:r>
-        <w:t>('dataset-1.csv')</w:t>
-      </w:r>
-    </w:p>
-    <w:p/>
-    <w:p>
-      <w:r>
-        <w:t xml:space="preserve"># Call the function with your </w:t>
-      </w:r>
-      <w:proofErr w:type="spellStart"/>
-      <w:r>
-        <w:t>DataFrame</w:t>
-      </w:r>
-      <w:proofErr w:type="spellEnd"/>
-    </w:p>
-    <w:p>
-      <w:r>
-        <w:t xml:space="preserve">result = </w:t>
-      </w:r>
-      <w:proofErr w:type="spellStart"/>
-      <w:r>
-        <w:t>get_bus_indexes</w:t>
-      </w:r>
-      <w:proofErr w:type="spellEnd"/>
-      <w:r>
-        <w:t>(dataset)</w:t>
-      </w:r>
-    </w:p>
-    <w:p/>
-    <w:p>
-      <w:r>
-        <w:t># Print the result</w:t>
-      </w:r>
-    </w:p>
-    <w:p>
-      <w:proofErr w:type="gramStart"/>
+        <w:t>)</w:t>
+      </w:r>
+    </w:p>
+    <w:p>
       <w:r>
         <w:t>print(</w:t>
       </w:r>
-      <w:proofErr w:type="gramEnd"/>
-      <w:r>
-        <w:t>"Indices where 'bus' values are greater than twice the mean:", result)</w:t>
-      </w:r>
-    </w:p>
-    <w:p/>
-    <w:p/>
-    <w:p/>
-    <w:p/>
-    <w:p/>
-    <w:p/>
-    <w:p/>
-    <w:p>
-      <w:r>
-        <w:rPr>
-          <w:noProof/>
-          <w:lang w:eastAsia="en-IN"/>
-        </w:rPr>
-        <w:drawing>
-          <wp:inline distT="0" distB="0" distL="0" distR="0" wp14:anchorId="749F92B2" wp14:editId="2657F58B">
-            <wp:extent cx="6105525" cy="3657600"/>
-            <wp:effectExtent l="0" t="0" r="9525" b="0"/>
-            <wp:docPr id="1" name="Picture 1"/>
-            <wp:cNvGraphicFramePr>
-              <a:graphicFrameLocks xmlns:a="http://schemas.openxmlformats.org/drawingml/2006/main" noChangeAspect="1"/>
-            </wp:cNvGraphicFramePr>
-            <a:graphic xmlns:a="http://schemas.openxmlformats.org/drawingml/2006/main">
-              <a:graphicData uri="http://schemas.openxmlformats.org/drawingml/2006/picture">
-                <pic:pic xmlns:pic="http://schemas.openxmlformats.org/drawingml/2006/picture">
-                  <pic:nvPicPr>
-                    <pic:cNvPr id="1" name=""/>
-                    <pic:cNvPicPr/>
-                  </pic:nvPicPr>
-                  <pic:blipFill rotWithShape="1">
-                    <a:blip r:embed="rId4"/>
-                    <a:srcRect l="35233" t="22759" r="19233" b="18128"/>
-                    <a:stretch/>
-                  </pic:blipFill>
-                  <pic:spPr bwMode="auto">
-                    <a:xfrm>
-                      <a:off x="0" y="0"/>
-                      <a:ext cx="6105525" cy="3657600"/>
-                    </a:xfrm>
-                    <a:prstGeom prst="rect">
-                      <a:avLst/>
-                    </a:prstGeom>
-                    <a:ln>
-                      <a:noFill/>
-                    </a:ln>
-                    <a:extLst>
-                      <a:ext uri="{53640926-AAD7-44D8-BBD7-CCE9431645EC}">
-                        <a14:shadowObscured xmlns:a14="http://schemas.microsoft.com/office/drawing/2010/main"/>
-                      </a:ext>
-                    </a:extLst>
-                  </pic:spPr>
-                </pic:pic>
-              </a:graphicData>
-            </a:graphic>
-          </wp:inline>
-        </w:drawing>
-      </w:r>
-    </w:p>
-    <w:p>
-      <w:r>
-        <w:rPr>
-          <w:noProof/>
-          <w:lang w:eastAsia="en-IN"/>
-        </w:rPr>
-        <w:drawing>
-          <wp:inline distT="0" distB="0" distL="0" distR="0" wp14:anchorId="599AB56B" wp14:editId="368EBEE9">
-            <wp:extent cx="6067425" cy="3543300"/>
-            <wp:effectExtent l="0" t="0" r="9525" b="0"/>
-            <wp:docPr id="3" name="Picture 3"/>
-            <wp:cNvGraphicFramePr>
-              <a:graphicFrameLocks xmlns:a="http://schemas.openxmlformats.org/drawingml/2006/main" noChangeAspect="1"/>
-            </wp:cNvGraphicFramePr>
-            <a:graphic xmlns:a="http://schemas.openxmlformats.org/drawingml/2006/main">
-              <a:graphicData uri="http://schemas.openxmlformats.org/drawingml/2006/picture">
-                <pic:pic xmlns:pic="http://schemas.openxmlformats.org/drawingml/2006/picture">
-                  <pic:nvPicPr>
-                    <pic:cNvPr id="1" name=""/>
-                    <pic:cNvPicPr/>
-                  </pic:nvPicPr>
-                  <pic:blipFill rotWithShape="1">
-                    <a:blip r:embed="rId5"/>
-                    <a:srcRect l="35080" t="22938" r="19867" b="39751"/>
-                    <a:stretch/>
-                  </pic:blipFill>
-                  <pic:spPr bwMode="auto">
-                    <a:xfrm>
-                      <a:off x="0" y="0"/>
-                      <a:ext cx="6082624" cy="3552176"/>
-                    </a:xfrm>
-                    <a:prstGeom prst="rect">
-                      <a:avLst/>
-                    </a:prstGeom>
-                    <a:ln>
-                      <a:noFill/>
-                    </a:ln>
-                    <a:extLst>
-                      <a:ext uri="{53640926-AAD7-44D8-BBD7-CCE9431645EC}">
-                        <a14:shadowObscured xmlns:a14="http://schemas.microsoft.com/office/drawing/2010/main"/>
-                      </a:ext>
-                    </a:extLst>
-                  </pic:spPr>
-                </pic:pic>
-              </a:graphicData>
-            </a:graphic>
-          </wp:inline>
-        </w:drawing>
+      <w:proofErr w:type="spellStart"/>
+      <w:r>
+        <w:t>result_df</w:t>
+      </w:r>
+      <w:proofErr w:type="spellEnd"/>
+      <w:r>
+        <w:t>)</w:t>
       </w:r>
     </w:p>
     <w:sectPr>
@@ -814,7 +777,7 @@
     <w:link w:val="Heading2Char"/>
     <w:uiPriority w:val="9"/>
     <w:qFormat/>
-    <w:rsid w:val="00FD6621"/>
+    <w:rsid w:val="00453B37"/>
     <w:pPr>
       <w:spacing w:before="100" w:beforeAutospacing="1" w:after="100" w:afterAutospacing="1" w:line="240" w:lineRule="auto"/>
       <w:outlineLvl w:val="1"/>
@@ -860,7 +823,7 @@
     <w:basedOn w:val="DefaultParagraphFont"/>
     <w:link w:val="Heading2"/>
     <w:uiPriority w:val="9"/>
-    <w:rsid w:val="00FD6621"/>
+    <w:rsid w:val="00453B37"/>
     <w:rPr>
       <w:rFonts w:ascii="Times New Roman" w:eastAsia="Times New Roman" w:hAnsi="Times New Roman" w:cs="Times New Roman"/>
       <w:b/>

</xml_diff>